<commit_message>
EndOfGameConditions changed + forfeit changed
</commit_message>
<xml_diff>
--- a/starter_code/APT Assignment 2 Report.docx
+++ b/starter_code/APT Assignment 2 Report.docx
@@ -5,15 +5,34 @@
     <w:p>
       <w:pPr>
         <w:rPr>
+          <w:b/>
+          <w:bCs/>
           <w:u w:val="single"/>
           <w:lang w:val="en-AU"/>
         </w:rPr>
       </w:pPr>
       <w:r>
         <w:rPr>
+          <w:b/>
+          <w:bCs/>
           <w:u w:val="single"/>
           <w:lang w:val="en-AU"/>
         </w:rPr>
+        <w:t>ISAIAH</w:t>
+      </w:r>
+    </w:p>
+    <w:p>
+      <w:pPr>
+        <w:rPr>
+          <w:u w:val="single"/>
+          <w:lang w:val="en-AU"/>
+        </w:rPr>
+      </w:pPr>
+      <w:r>
+        <w:rPr>
+          <w:u w:val="single"/>
+          <w:lang w:val="en-AU"/>
+        </w:rPr>
         <w:t>Linked List</w:t>
       </w:r>
     </w:p>
@@ -33,15 +52,7 @@
         <w:rPr>
           <w:lang w:val="en-AU"/>
         </w:rPr>
-        <w:t xml:space="preserve">includes only the methods necessary to its functionality </w:t>
-      </w:r>
-      <w:bookmarkStart w:id="0" w:name="_GoBack"/>
-      <w:bookmarkEnd w:id="0"/>
-      <w:r>
-        <w:rPr>
-          <w:lang w:val="en-AU"/>
-        </w:rPr>
-        <w:t xml:space="preserve">within the </w:t>
+        <w:t xml:space="preserve">includes only the methods necessary to its functionality within the </w:t>
       </w:r>
       <w:proofErr w:type="spellStart"/>
       <w:r>
@@ -441,6 +452,7 @@
       </w:r>
       <w:r>
         <w:rPr>
+          <w:noProof/>
           <w:lang w:val="en-AU"/>
         </w:rPr>
         <w:drawing>
@@ -510,6 +522,449 @@
         </w:rPr>
         <w:t xml:space="preserve">The majority of our group communication was done through “messenger” and also face-to-face. These allowed us to keep all members updated on the status of the program and any alerts regarding the project. We used GitHub to manage the project &amp; ensure everyone has the most recent build of the program. This also made concurrent working &amp; integration of work easier through the effective us of branches &amp; GitHub merge functionality. </w:t>
       </w:r>
+    </w:p>
+    <w:p>
+      <w:pPr>
+        <w:rPr>
+          <w:lang w:val="en-AU"/>
+        </w:rPr>
+      </w:pPr>
+    </w:p>
+    <w:p>
+      <w:pPr>
+        <w:rPr>
+          <w:lang w:val="en-AU"/>
+        </w:rPr>
+      </w:pPr>
+    </w:p>
+    <w:p>
+      <w:pPr>
+        <w:rPr>
+          <w:lang w:val="en-AU"/>
+        </w:rPr>
+      </w:pPr>
+    </w:p>
+    <w:p>
+      <w:pPr>
+        <w:rPr>
+          <w:lang w:val="en-AU"/>
+        </w:rPr>
+      </w:pPr>
+    </w:p>
+    <w:p>
+      <w:pPr>
+        <w:rPr>
+          <w:lang w:val="en-AU"/>
+        </w:rPr>
+      </w:pPr>
+    </w:p>
+    <w:p>
+      <w:pPr>
+        <w:rPr>
+          <w:lang w:val="en-AU"/>
+        </w:rPr>
+      </w:pPr>
+    </w:p>
+    <w:p>
+      <w:pPr>
+        <w:rPr>
+          <w:lang w:val="en-AU"/>
+        </w:rPr>
+      </w:pPr>
+    </w:p>
+    <w:p>
+      <w:pPr>
+        <w:rPr>
+          <w:lang w:val="en-AU"/>
+        </w:rPr>
+      </w:pPr>
+      <w:r>
+        <w:rPr>
+          <w:lang w:val="en-AU"/>
+        </w:rPr>
+        <w:br w:type="page"/>
+      </w:r>
+    </w:p>
+    <w:p>
+      <w:pPr>
+        <w:rPr>
+          <w:rFonts w:ascii="Times New Roman" w:hAnsi="Times New Roman" w:cs="Times New Roman"/>
+          <w:b/>
+          <w:u w:val="single"/>
+          <w:lang w:val="en-US"/>
+        </w:rPr>
+      </w:pPr>
+      <w:r>
+        <w:rPr>
+          <w:rFonts w:ascii="Times New Roman" w:hAnsi="Times New Roman" w:cs="Times New Roman"/>
+          <w:b/>
+          <w:u w:val="single"/>
+          <w:lang w:val="en-US"/>
+        </w:rPr>
+        <w:lastRenderedPageBreak/>
+        <w:t>SHREY</w:t>
+      </w:r>
+      <w:bookmarkStart w:id="0" w:name="_GoBack"/>
+      <w:bookmarkEnd w:id="0"/>
+    </w:p>
+    <w:p>
+      <w:pPr>
+        <w:rPr>
+          <w:rFonts w:ascii="Times New Roman" w:hAnsi="Times New Roman" w:cs="Times New Roman"/>
+          <w:b/>
+          <w:u w:val="single"/>
+          <w:lang w:val="en-US"/>
+        </w:rPr>
+      </w:pPr>
+    </w:p>
+    <w:p>
+      <w:pPr>
+        <w:rPr>
+          <w:rFonts w:ascii="Times New Roman" w:hAnsi="Times New Roman" w:cs="Times New Roman"/>
+          <w:b/>
+          <w:u w:val="single"/>
+          <w:lang w:val="en-US"/>
+        </w:rPr>
+      </w:pPr>
+      <w:r>
+        <w:rPr>
+          <w:rFonts w:ascii="Times New Roman" w:hAnsi="Times New Roman" w:cs="Times New Roman"/>
+          <w:b/>
+          <w:u w:val="single"/>
+          <w:lang w:val="en-US"/>
+        </w:rPr>
+        <w:t>File I/O</w:t>
+      </w:r>
+    </w:p>
+    <w:p>
+      <w:pPr>
+        <w:rPr>
+          <w:rFonts w:ascii="Times New Roman" w:hAnsi="Times New Roman" w:cs="Times New Roman"/>
+          <w:b/>
+          <w:u w:val="single"/>
+          <w:lang w:val="en-US"/>
+        </w:rPr>
+      </w:pPr>
+    </w:p>
+    <w:p>
+      <w:pPr>
+        <w:rPr>
+          <w:rFonts w:ascii="Times New Roman" w:hAnsi="Times New Roman" w:cs="Times New Roman"/>
+          <w:b/>
+          <w:lang w:val="en-US"/>
+        </w:rPr>
+      </w:pPr>
+      <w:r>
+        <w:rPr>
+          <w:rFonts w:ascii="Times New Roman" w:hAnsi="Times New Roman" w:cs="Times New Roman"/>
+          <w:b/>
+          <w:lang w:val="en-US"/>
+        </w:rPr>
+        <w:t>Design</w:t>
+      </w:r>
+    </w:p>
+    <w:p>
+      <w:pPr>
+        <w:ind w:firstLine="720"/>
+        <w:jc w:val="both"/>
+        <w:rPr>
+          <w:rFonts w:ascii="Times New Roman" w:hAnsi="Times New Roman" w:cs="Times New Roman"/>
+          <w:lang w:val="en-US"/>
+        </w:rPr>
+      </w:pPr>
+      <w:r>
+        <w:rPr>
+          <w:rFonts w:ascii="Times New Roman" w:hAnsi="Times New Roman" w:cs="Times New Roman"/>
+          <w:lang w:val="en-US"/>
+        </w:rPr>
+        <w:t xml:space="preserve">The functions of saving and loading a game are carried out through a separate class called </w:t>
+      </w:r>
+      <w:proofErr w:type="spellStart"/>
+      <w:r>
+        <w:rPr>
+          <w:rFonts w:ascii="Times New Roman" w:hAnsi="Times New Roman" w:cs="Times New Roman"/>
+          <w:lang w:val="en-US"/>
+        </w:rPr>
+        <w:t>FileIO</w:t>
+      </w:r>
+      <w:proofErr w:type="spellEnd"/>
+      <w:r>
+        <w:rPr>
+          <w:rFonts w:ascii="Times New Roman" w:hAnsi="Times New Roman" w:cs="Times New Roman"/>
+          <w:lang w:val="en-US"/>
+        </w:rPr>
+        <w:t xml:space="preserve">. Instead of using the main qwirkle.cpp to carry out file input and output, another class is created to maintain cohesion. To save and load, there are multiple functions that needed to be created and used. Keeping them in the main, would have led to unnecessary additions that do not have much to do with gameplay. Instead the main just creates an instance of the </w:t>
+      </w:r>
+      <w:proofErr w:type="spellStart"/>
+      <w:r>
+        <w:rPr>
+          <w:rFonts w:ascii="Times New Roman" w:hAnsi="Times New Roman" w:cs="Times New Roman"/>
+          <w:lang w:val="en-US"/>
+        </w:rPr>
+        <w:t>FileIO</w:t>
+      </w:r>
+      <w:proofErr w:type="spellEnd"/>
+      <w:r>
+        <w:rPr>
+          <w:rFonts w:ascii="Times New Roman" w:hAnsi="Times New Roman" w:cs="Times New Roman"/>
+          <w:lang w:val="en-US"/>
+        </w:rPr>
+        <w:t xml:space="preserve"> class which calls upon the different functions. </w:t>
+      </w:r>
+    </w:p>
+    <w:p>
+      <w:pPr>
+        <w:ind w:firstLine="720"/>
+        <w:jc w:val="both"/>
+        <w:rPr>
+          <w:rFonts w:ascii="Times New Roman" w:hAnsi="Times New Roman" w:cs="Times New Roman"/>
+          <w:lang w:val="en-US"/>
+        </w:rPr>
+      </w:pPr>
+      <w:r>
+        <w:rPr>
+          <w:rFonts w:ascii="Times New Roman" w:hAnsi="Times New Roman" w:cs="Times New Roman"/>
+          <w:lang w:val="en-US"/>
+        </w:rPr>
+        <w:t xml:space="preserve">In order to save and load the game, an instance is created on the stack, because it is only needed in one function of the main class. The save function is a void method because it does not need to set any of the objects or variables. On the other hand, in order to load in a game, a current player is returned. This is because when loading, objects need to be set and recreated for gameplay to take place. </w:t>
+      </w:r>
+    </w:p>
+    <w:p>
+      <w:pPr>
+        <w:ind w:firstLine="720"/>
+        <w:jc w:val="both"/>
+        <w:rPr>
+          <w:rFonts w:ascii="Times New Roman" w:hAnsi="Times New Roman" w:cs="Times New Roman"/>
+          <w:lang w:val="en-US"/>
+        </w:rPr>
+      </w:pPr>
+      <w:r>
+        <w:rPr>
+          <w:rFonts w:ascii="Times New Roman" w:hAnsi="Times New Roman" w:cs="Times New Roman"/>
+          <w:lang w:val="en-US"/>
+        </w:rPr>
+        <w:t xml:space="preserve">The save file is segregated in 4 sections; players, board, bag and the current player. Each section is separated by an empty end line. The empty line provides as a terminating condition for a loop which reads in a particular section. Having said that, each section is read in using a separate function which loops over the specified portion of the save file. Moreover, because the instances of the </w:t>
+      </w:r>
+      <w:proofErr w:type="spellStart"/>
+      <w:r>
+        <w:rPr>
+          <w:rFonts w:ascii="Times New Roman" w:hAnsi="Times New Roman" w:cs="Times New Roman"/>
+          <w:lang w:val="en-US"/>
+        </w:rPr>
+        <w:t>FileIO</w:t>
+      </w:r>
+      <w:proofErr w:type="spellEnd"/>
+      <w:r>
+        <w:rPr>
+          <w:rFonts w:ascii="Times New Roman" w:hAnsi="Times New Roman" w:cs="Times New Roman"/>
+          <w:lang w:val="en-US"/>
+        </w:rPr>
+        <w:t xml:space="preserve"> are created on the stack, memory links would not be caused due to the instances. </w:t>
+      </w:r>
+    </w:p>
+    <w:p>
+      <w:pPr>
+        <w:jc w:val="both"/>
+        <w:rPr>
+          <w:rFonts w:ascii="Times New Roman" w:hAnsi="Times New Roman" w:cs="Times New Roman"/>
+          <w:lang w:val="en-US"/>
+        </w:rPr>
+      </w:pPr>
+    </w:p>
+    <w:p>
+      <w:pPr>
+        <w:jc w:val="both"/>
+        <w:rPr>
+          <w:rFonts w:ascii="Times New Roman" w:hAnsi="Times New Roman" w:cs="Times New Roman"/>
+          <w:b/>
+          <w:lang w:val="en-US"/>
+        </w:rPr>
+      </w:pPr>
+      <w:r>
+        <w:rPr>
+          <w:rFonts w:ascii="Times New Roman" w:hAnsi="Times New Roman" w:cs="Times New Roman"/>
+          <w:b/>
+          <w:lang w:val="en-US"/>
+        </w:rPr>
+        <w:t>Functionality</w:t>
+      </w:r>
+    </w:p>
+    <w:p>
+      <w:pPr>
+        <w:ind w:firstLine="720"/>
+        <w:jc w:val="both"/>
+        <w:rPr>
+          <w:rFonts w:ascii="Times New Roman" w:hAnsi="Times New Roman" w:cs="Times New Roman"/>
+          <w:lang w:val="en-US"/>
+        </w:rPr>
+      </w:pPr>
+      <w:r>
+        <w:rPr>
+          <w:rFonts w:ascii="Times New Roman" w:hAnsi="Times New Roman" w:cs="Times New Roman"/>
+          <w:lang w:val="en-US"/>
+        </w:rPr>
+        <w:t xml:space="preserve">In order to save the gameplay, </w:t>
+      </w:r>
+      <w:proofErr w:type="spellStart"/>
+      <w:r>
+        <w:rPr>
+          <w:rFonts w:ascii="Times New Roman" w:hAnsi="Times New Roman" w:cs="Times New Roman"/>
+          <w:lang w:val="en-US"/>
+        </w:rPr>
+        <w:t>FileIO</w:t>
+      </w:r>
+      <w:proofErr w:type="spellEnd"/>
+      <w:r>
+        <w:rPr>
+          <w:rFonts w:ascii="Times New Roman" w:hAnsi="Times New Roman" w:cs="Times New Roman"/>
+          <w:lang w:val="en-US"/>
+        </w:rPr>
+        <w:t xml:space="preserve"> takes in the vector of players, a vector of vector strings also known as the board, the bag and finally the current player. Each one of these are printed in the same order as mentioned into a file and saved as a </w:t>
+      </w:r>
+      <w:proofErr w:type="gramStart"/>
+      <w:r>
+        <w:rPr>
+          <w:rFonts w:ascii="Times New Roman" w:hAnsi="Times New Roman" w:cs="Times New Roman"/>
+          <w:lang w:val="en-US"/>
+        </w:rPr>
+        <w:t>‘.save</w:t>
+      </w:r>
+      <w:proofErr w:type="gramEnd"/>
+      <w:r>
+        <w:rPr>
+          <w:rFonts w:ascii="Times New Roman" w:hAnsi="Times New Roman" w:cs="Times New Roman"/>
+          <w:lang w:val="en-US"/>
+        </w:rPr>
+        <w:t xml:space="preserve">’. To load in from a file, </w:t>
+      </w:r>
+      <w:proofErr w:type="spellStart"/>
+      <w:r>
+        <w:rPr>
+          <w:rFonts w:ascii="Times New Roman" w:hAnsi="Times New Roman" w:cs="Times New Roman"/>
+          <w:lang w:val="en-US"/>
+        </w:rPr>
+        <w:t>FileIO</w:t>
+      </w:r>
+      <w:proofErr w:type="spellEnd"/>
+      <w:r>
+        <w:rPr>
+          <w:rFonts w:ascii="Times New Roman" w:hAnsi="Times New Roman" w:cs="Times New Roman"/>
+          <w:lang w:val="en-US"/>
+        </w:rPr>
+        <w:t xml:space="preserve"> takes in the same but they are updated. Additionally, a vector of board positions is passed in as well. A file is only loaded in if it exists and is immediately closed after the functions are carried out. If a file does not exist, then an exception is thrown stating that the file does not exist. Using an exception allows the program to continue running even after the attempt to open a non-existent file. Loading in players requires new players to be created and added to the vector. Next, the player has his/her points updated and new game tiles added to their hand. </w:t>
+      </w:r>
+    </w:p>
+    <w:p>
+      <w:pPr>
+        <w:ind w:firstLine="720"/>
+        <w:jc w:val="both"/>
+        <w:rPr>
+          <w:rFonts w:ascii="Times New Roman" w:hAnsi="Times New Roman" w:cs="Times New Roman"/>
+          <w:lang w:val="en-US"/>
+        </w:rPr>
+      </w:pPr>
+      <w:r>
+        <w:rPr>
+          <w:rFonts w:ascii="Times New Roman" w:hAnsi="Times New Roman" w:cs="Times New Roman"/>
+          <w:lang w:val="en-US"/>
+        </w:rPr>
+        <w:t xml:space="preserve">Loading in the board calls upon a read row function in the board class. The read row method takes in one row at a time and sets the board for visualization. For the gameplay to actually go forward, the vector of board positions needs to be updated. For every tile in the row a new board position is created and added to the vector. With this the gameplay can resume from the previous state and will be able to recognize valid moves.  </w:t>
+      </w:r>
+    </w:p>
+    <w:p>
+      <w:pPr>
+        <w:ind w:firstLine="720"/>
+        <w:jc w:val="both"/>
+        <w:rPr>
+          <w:rFonts w:ascii="Times New Roman" w:hAnsi="Times New Roman" w:cs="Times New Roman"/>
+          <w:lang w:val="en-US"/>
+        </w:rPr>
+      </w:pPr>
+      <w:r>
+        <w:rPr>
+          <w:rFonts w:ascii="Times New Roman" w:hAnsi="Times New Roman" w:cs="Times New Roman"/>
+          <w:lang w:val="en-US"/>
+        </w:rPr>
+        <w:t xml:space="preserve">Bag load in requires each tile to be recreated and added back to the linked list of the pre-created bag. Finally, the current player or the player who goes first is loaded in. In order to do so, first the player is grabbed from the save file. Then the player is searched for within the vector of players and only if the player exists, the current player is set and returned. </w:t>
+      </w:r>
+    </w:p>
+    <w:p>
+      <w:pPr>
+        <w:ind w:firstLine="720"/>
+        <w:jc w:val="both"/>
+        <w:rPr>
+          <w:rFonts w:ascii="Times New Roman" w:hAnsi="Times New Roman" w:cs="Times New Roman"/>
+          <w:lang w:val="en-US"/>
+        </w:rPr>
+      </w:pPr>
+    </w:p>
+    <w:p>
+      <w:pPr>
+        <w:jc w:val="both"/>
+        <w:rPr>
+          <w:rFonts w:ascii="Times New Roman" w:hAnsi="Times New Roman" w:cs="Times New Roman"/>
+          <w:b/>
+          <w:lang w:val="en-US"/>
+        </w:rPr>
+      </w:pPr>
+      <w:r>
+        <w:rPr>
+          <w:rFonts w:ascii="Times New Roman" w:hAnsi="Times New Roman" w:cs="Times New Roman"/>
+          <w:b/>
+          <w:lang w:val="en-US"/>
+        </w:rPr>
+        <w:t>Testing</w:t>
+      </w:r>
+    </w:p>
+    <w:p>
+      <w:pPr>
+        <w:ind w:firstLine="720"/>
+        <w:jc w:val="both"/>
+        <w:rPr>
+          <w:rFonts w:ascii="Times New Roman" w:hAnsi="Times New Roman" w:cs="Times New Roman"/>
+          <w:lang w:val="en-US"/>
+        </w:rPr>
+      </w:pPr>
+      <w:r>
+        <w:rPr>
+          <w:rFonts w:ascii="Times New Roman" w:hAnsi="Times New Roman" w:cs="Times New Roman"/>
+          <w:lang w:val="en-US"/>
+        </w:rPr>
+        <w:t xml:space="preserve">The </w:t>
+      </w:r>
+      <w:proofErr w:type="spellStart"/>
+      <w:r>
+        <w:rPr>
+          <w:rFonts w:ascii="Times New Roman" w:hAnsi="Times New Roman" w:cs="Times New Roman"/>
+          <w:lang w:val="en-US"/>
+        </w:rPr>
+        <w:t>FileIO</w:t>
+      </w:r>
+      <w:proofErr w:type="spellEnd"/>
+      <w:r>
+        <w:rPr>
+          <w:rFonts w:ascii="Times New Roman" w:hAnsi="Times New Roman" w:cs="Times New Roman"/>
+          <w:lang w:val="en-US"/>
+        </w:rPr>
+        <w:t xml:space="preserve"> class is essential in testing. If not creating a new game in the testing, we use a .save file to load in a current state of the game. Not only, does the testing become more efficient but it allows the load function to be tested repeatedly. Efficiency is improved because there are no large number of repeated operations being carried out. Hence the time taken to test is decreased for each test. Hence the test cases for purely unit testing, saving and loading contributes to every other test as well. Without the unit tests passing all other unit tests that use automated game states would fail as well.</w:t>
+      </w:r>
+    </w:p>
+    <w:p>
+      <w:pPr>
+        <w:ind w:firstLine="720"/>
+        <w:jc w:val="both"/>
+        <w:rPr>
+          <w:rFonts w:ascii="Times New Roman" w:hAnsi="Times New Roman" w:cs="Times New Roman"/>
+          <w:lang w:val="en-US"/>
+        </w:rPr>
+      </w:pPr>
+    </w:p>
+    <w:p>
+      <w:pPr>
+        <w:rPr>
+          <w:lang w:val="en-AU"/>
+        </w:rPr>
+      </w:pPr>
     </w:p>
     <w:sectPr>
       <w:headerReference w:type="default" r:id="rId7"/>
@@ -703,6 +1158,7 @@
     <w:lsdException w:name="HTML Sample" w:semiHidden="1" w:unhideWhenUsed="1"/>
     <w:lsdException w:name="HTML Typewriter" w:semiHidden="1" w:unhideWhenUsed="1"/>
     <w:lsdException w:name="HTML Variable" w:semiHidden="1" w:unhideWhenUsed="1"/>
+    <w:lsdException w:name="Normal Table" w:semiHidden="1" w:unhideWhenUsed="1"/>
     <w:lsdException w:name="annotation subject" w:semiHidden="1" w:unhideWhenUsed="1"/>
     <w:lsdException w:name="No List" w:semiHidden="1" w:unhideWhenUsed="1"/>
     <w:lsdException w:name="Outline List 1" w:semiHidden="1" w:unhideWhenUsed="1"/>
@@ -749,8 +1205,10 @@
     <w:lsdException w:name="Table Subtle 2" w:semiHidden="1" w:unhideWhenUsed="1"/>
     <w:lsdException w:name="Table Web 1" w:semiHidden="1" w:unhideWhenUsed="1"/>
     <w:lsdException w:name="Table Web 2" w:semiHidden="1" w:unhideWhenUsed="1"/>
+    <w:lsdException w:name="Table Web 3" w:semiHidden="1" w:unhideWhenUsed="1"/>
     <w:lsdException w:name="Balloon Text" w:semiHidden="1" w:unhideWhenUsed="1"/>
     <w:lsdException w:name="Table Grid" w:uiPriority="39"/>
+    <w:lsdException w:name="Table Theme" w:semiHidden="1" w:unhideWhenUsed="1"/>
     <w:lsdException w:name="Placeholder Text" w:semiHidden="1"/>
     <w:lsdException w:name="No Spacing" w:uiPriority="1" w:qFormat="1"/>
     <w:lsdException w:name="Light Shading" w:uiPriority="60"/>

</xml_diff>